<commit_message>
alle scholen gingen mis in satisfactionimportance
</commit_message>
<xml_diff>
--- a/templates/muis-otp-standaard.docx
+++ b/templates/muis-otp-standaard.docx
@@ -3679,7 +3679,14 @@
           <w:rFonts w:ascii="Century Gothic" w:hAnsi="Century Gothic" w:cs="Century Gothic"/>
           <w:lang w:val="nl-NL"/>
         </w:rPr>
-        <w:t>TTTclass:questionProperties:68:average:alle_scholenTTT</w:t>
+        <w:t>TTTclass:questionProperties:reportmark</w:t>
+      </w:r>
+      <w:r>
+        <w:rPr>
+          <w:rFonts w:ascii="Century Gothic" w:hAnsi="Century Gothic" w:cs="Century Gothic"/>
+          <w:lang w:val="nl-NL"/>
+        </w:rPr>
+        <w:t>:average:alle_scholenTTT</w:t>
       </w:r>
       <w:r>
         <w:rPr>
@@ -3693,26 +3700,50 @@
           <w:rFonts w:ascii="Century Gothic" w:hAnsi="Century Gothic" w:cs="Century Gothic"/>
           <w:lang w:val="nl-NL"/>
         </w:rPr>
-        <w:t xml:space="preserve">TTTclass:questionProperties:68:average:peilingTTT </w:t>
-      </w:r>
-      <w:r>
-        <w:rPr>
-          <w:rFonts w:ascii="Century Gothic" w:hAnsi="Century Gothic" w:cs="Century Gothic"/>
-          <w:lang w:val="nl-NL"/>
-        </w:rPr>
-        <w:t>op vraag 68. De waardering van de ouders voor onze school is daarmee TTTclass:questionProperties:68:differenceTTT het landelijk gemiddelde.</w:t>
-      </w:r>
-    </w:p>
-    <w:p>
-      <w:pPr>
-        <w:pStyle w:val="PlainText"/>
-        <w:rPr>
-          <w:rFonts w:ascii="Century Gothic" w:hAnsi="Century Gothic" w:cs="Century Gothic"/>
-          <w:sz w:val="19"/>
-          <w:szCs w:val="19"/>
-          <w:lang w:val="nl-NL"/>
-        </w:rPr>
-      </w:pPr>
+        <w:t>TTTclass:questionProperties:reportmark</w:t>
+      </w:r>
+      <w:r>
+        <w:rPr>
+          <w:rFonts w:ascii="Century Gothic" w:hAnsi="Century Gothic" w:cs="Century Gothic"/>
+          <w:lang w:val="nl-NL"/>
+        </w:rPr>
+        <w:t xml:space="preserve">:average:peilingTTT </w:t>
+      </w:r>
+      <w:r>
+        <w:rPr>
+          <w:rFonts w:ascii="Century Gothic" w:hAnsi="Century Gothic" w:cs="Century Gothic"/>
+          <w:lang w:val="nl-NL"/>
+        </w:rPr>
+        <w:t xml:space="preserve">op vraag </w:t>
+      </w:r>
+      <w:r>
+        <w:rPr>
+          <w:rFonts w:ascii="Century Gothic" w:hAnsi="Century Gothic" w:cs="Century Gothic"/>
+          <w:lang w:val="nl-NL"/>
+        </w:rPr>
+        <w:t>TTTclass:questionProperties:reportmark:questionnumberTTT</w:t>
+      </w:r>
+      <w:r>
+        <w:rPr>
+          <w:rFonts w:ascii="Century Gothic" w:hAnsi="Century Gothic" w:cs="Century Gothic"/>
+          <w:lang w:val="nl-NL"/>
+        </w:rPr>
+        <w:t>. De waardering van de ouders voor onze school is daarme</w:t>
+      </w:r>
+      <w:r>
+        <w:rPr>
+          <w:rFonts w:ascii="Century Gothic" w:hAnsi="Century Gothic" w:cs="Century Gothic"/>
+          <w:lang w:val="nl-NL"/>
+        </w:rPr>
+        <w:t>e TTTclass:questionProperties:reportmark</w:t>
+      </w:r>
+      <w:r>
+        <w:rPr>
+          <w:rFonts w:ascii="Century Gothic" w:hAnsi="Century Gothic" w:cs="Century Gothic"/>
+          <w:lang w:val="nl-NL"/>
+        </w:rPr>
+        <w:t>:differenceTTT het landelijk gemiddelde.</w:t>
+      </w:r>
     </w:p>
     <w:p>
       <w:pPr>
@@ -4999,7 +5030,25 @@
           <w:szCs w:val="20"/>
           <w:lang w:val="en-GB"/>
         </w:rPr>
-        <w:t>class::</w:t>
+        <w:t>class</w:t>
+      </w:r>
+      <w:r>
+        <w:rPr>
+          <w:rFonts w:ascii="Century Gothic" w:hAnsi="Century Gothic" w:cs="Century Gothic"/>
+          <w:sz w:val="20"/>
+          <w:szCs w:val="20"/>
+          <w:lang w:val="en-GB"/>
+        </w:rPr>
+        <w:t>:</w:t>
+      </w:r>
+      <w:r>
+        <w:rPr>
+          <w:rFonts w:ascii="Century Gothic" w:hAnsi="Century Gothic" w:cs="Century Gothic"/>
+          <w:sz w:val="20"/>
+          <w:szCs w:val="20"/>
+          <w:lang w:val="en-GB"/>
+        </w:rPr>
+        <w:t>s</w:t>
       </w:r>
       <w:bookmarkStart w:id="13" w:name="_GoBack"/>
       <w:bookmarkEnd w:id="13"/>
@@ -5010,7 +5059,7 @@
           <w:szCs w:val="20"/>
           <w:lang w:val="en-GB"/>
         </w:rPr>
-        <w:t>satisfactionSummaryTTT</w:t>
+        <w:t>ummaryTTT</w:t>
       </w:r>
     </w:p>
     <w:p>
@@ -7363,24 +7412,40 @@
         <w:adjustRightInd/>
         <w:rPr>
           <w:rFonts w:ascii="Century Gothic" w:hAnsi="Century Gothic" w:cs="Century Gothic"/>
-          <w:sz w:val="19"/>
-          <w:szCs w:val="19"/>
-          <w:lang w:val="en-GB"/>
-        </w:rPr>
-      </w:pPr>
-    </w:p>
-    <w:p>
-      <w:pPr>
-        <w:pStyle w:val="Standard"/>
+          <w:lang w:val="nl-NL"/>
+        </w:rPr>
+      </w:pPr>
+    </w:p>
+    <w:p>
+      <w:pPr>
+        <w:pStyle w:val="PlainText"/>
         <w:widowControl/>
         <w:autoSpaceDE/>
         <w:autoSpaceDN/>
         <w:adjustRightInd/>
         <w:rPr>
           <w:rFonts w:ascii="Century Gothic" w:hAnsi="Century Gothic" w:cs="Century Gothic"/>
-          <w:sz w:val="20"/>
-          <w:szCs w:val="20"/>
-          <w:lang w:val="en-GB"/>
+          <w:lang w:val="nl-NL"/>
+        </w:rPr>
+      </w:pPr>
+      <w:r>
+        <w:rPr>
+          <w:rFonts w:ascii="Century Gothic" w:hAnsi="Century Gothic" w:cs="Century Gothic"/>
+          <w:lang w:val="nl-NL"/>
+        </w:rPr>
+        <w:t>TTTclass:satisfactionImportanceTTT</w:t>
+      </w:r>
+    </w:p>
+    <w:p>
+      <w:pPr>
+        <w:pStyle w:val="PlainText"/>
+        <w:widowControl/>
+        <w:autoSpaceDE/>
+        <w:autoSpaceDN/>
+        <w:adjustRightInd/>
+        <w:rPr>
+          <w:rFonts w:ascii="Century Gothic" w:hAnsi="Century Gothic" w:cs="Century Gothic"/>
+          <w:lang w:val="nl-NL"/>
         </w:rPr>
       </w:pPr>
     </w:p>

</xml_diff>